<commit_message>
done cart va thong bao
</commit_message>
<xml_diff>
--- a/5-11.docx
+++ b/5-11.docx
@@ -22,7 +22,6 @@
         </w:rPr>
         <w:t xml:space="preserve"> </w:t>
       </w:r>
-      <w:proofErr w:type="gramStart"/>
       <w:r>
         <w:rPr>
           <w:b/>
@@ -30,7 +29,6 @@
         </w:rPr>
         <w:t>JSX :</w:t>
       </w:r>
-      <w:proofErr w:type="gramEnd"/>
     </w:p>
     <w:p>
       <w:r>
@@ -133,17 +131,12 @@
         <w:t xml:space="preserve"> </w:t>
       </w:r>
       <w:proofErr w:type="spellStart"/>
-      <w:proofErr w:type="gramStart"/>
       <w:r>
         <w:t>diện</w:t>
       </w:r>
       <w:proofErr w:type="spellEnd"/>
       <w:r>
-        <w:t xml:space="preserve"> .</w:t>
-      </w:r>
-      <w:proofErr w:type="gramEnd"/>
-      <w:r>
-        <w:t xml:space="preserve"> </w:t>
+        <w:t xml:space="preserve"> . </w:t>
       </w:r>
     </w:p>
     <w:p>
@@ -156,31 +149,15 @@
         <w:t xml:space="preserve">    &lt;h1&gt;Hello</w:t>
       </w:r>
       <w:r>
-        <w:t xml:space="preserve"> {name</w:t>
-      </w:r>
-      <w:proofErr w:type="gramStart"/>
-      <w:r>
-        <w:t>}</w:t>
-      </w:r>
-      <w:r>
-        <w:t>!&lt;</w:t>
-      </w:r>
-      <w:proofErr w:type="gramEnd"/>
-      <w:r>
-        <w:t>/h1&gt;</w:t>
+        <w:t xml:space="preserve"> {name}</w:t>
+      </w:r>
+      <w:r>
+        <w:t>!&lt;/h1&gt;</w:t>
       </w:r>
     </w:p>
     <w:p>
       <w:r>
-        <w:t xml:space="preserve">    &lt;h2&gt;Good to see you </w:t>
-      </w:r>
-      <w:proofErr w:type="gramStart"/>
-      <w:r>
-        <w:t>here.&lt;</w:t>
-      </w:r>
-      <w:proofErr w:type="gramEnd"/>
-      <w:r>
-        <w:t>/h2&gt;</w:t>
+        <w:t xml:space="preserve">    &lt;h2&gt;Good to see you here.&lt;/h2&gt;</w:t>
       </w:r>
     </w:p>
     <w:p>
@@ -588,15 +565,7 @@
       </w:r>
       <w:proofErr w:type="spellEnd"/>
       <w:r>
-        <w:t xml:space="preserve"> </w:t>
-      </w:r>
-      <w:proofErr w:type="gramStart"/>
-      <w:r>
-        <w:t>html ,</w:t>
-      </w:r>
-      <w:proofErr w:type="gramEnd"/>
-      <w:r>
-        <w:t xml:space="preserve"> </w:t>
+        <w:t xml:space="preserve"> html , </w:t>
       </w:r>
       <w:proofErr w:type="spellStart"/>
       <w:r>
@@ -1203,17 +1172,12 @@
         <w:t xml:space="preserve"> </w:t>
       </w:r>
       <w:proofErr w:type="spellStart"/>
-      <w:proofErr w:type="gramStart"/>
       <w:r>
         <w:t>vào</w:t>
       </w:r>
       <w:proofErr w:type="spellEnd"/>
       <w:r>
-        <w:t xml:space="preserve"> :</w:t>
-      </w:r>
-      <w:proofErr w:type="gramEnd"/>
-      <w:r>
-        <w:t xml:space="preserve"> </w:t>
+        <w:t xml:space="preserve"> : </w:t>
       </w:r>
       <w:proofErr w:type="spellStart"/>
       <w:r>
@@ -1607,18 +1571,13 @@
       </w:r>
       <w:proofErr w:type="spellEnd"/>
       <w:r>
-        <w:t xml:space="preserve">, </w:t>
-      </w:r>
-      <w:proofErr w:type="gramStart"/>
-      <w:r>
-        <w:t>Comment)</w:t>
+        <w:t>, Comment)</w:t>
       </w:r>
       <w:proofErr w:type="spellStart"/>
       <w:r>
         <w:t>thì</w:t>
       </w:r>
       <w:proofErr w:type="spellEnd"/>
-      <w:proofErr w:type="gramEnd"/>
       <w:r>
         <w:t xml:space="preserve"> </w:t>
       </w:r>
@@ -1682,15 +1641,7 @@
       </w:r>
       <w:proofErr w:type="spellEnd"/>
       <w:r>
-        <w:t xml:space="preserve"> </w:t>
-      </w:r>
-      <w:proofErr w:type="gramStart"/>
-      <w:r>
-        <w:t>component :</w:t>
-      </w:r>
-      <w:proofErr w:type="gramEnd"/>
-      <w:r>
-        <w:t xml:space="preserve"> </w:t>
+        <w:t xml:space="preserve"> component : </w:t>
       </w:r>
       <w:proofErr w:type="spellStart"/>
       <w:r>
@@ -2001,15 +1952,7 @@
       </w:r>
       <w:proofErr w:type="spellEnd"/>
       <w:r>
-        <w:t xml:space="preserve"> foo</w:t>
-      </w:r>
-      <w:proofErr w:type="gramStart"/>
-      <w:r>
-        <w:t>={</w:t>
-      </w:r>
-      <w:proofErr w:type="gramEnd"/>
-      <w:r>
-        <w:t>1 + 2 + 3 + 4} /&gt;</w:t>
+        <w:t xml:space="preserve"> foo={1 + 2 + 3 + 4} /&gt;</w:t>
       </w:r>
     </w:p>
     <w:p>
@@ -2062,7 +2005,6 @@
         <w:t xml:space="preserve"> </w:t>
       </w:r>
       <w:proofErr w:type="spellStart"/>
-      <w:proofErr w:type="gramStart"/>
       <w:r>
         <w:t>tự</w:t>
       </w:r>
@@ -2070,7 +2012,6 @@
       <w:r>
         <w:t xml:space="preserve"> :</w:t>
       </w:r>
-      <w:proofErr w:type="gramEnd"/>
     </w:p>
     <w:p>
       <w:pPr>
@@ -2103,15 +2044,7 @@
       </w:r>
       <w:proofErr w:type="spellEnd"/>
       <w:r>
-        <w:t xml:space="preserve"> message</w:t>
-      </w:r>
-      <w:proofErr w:type="gramStart"/>
-      <w:r>
-        <w:t>={</w:t>
-      </w:r>
-      <w:proofErr w:type="gramEnd"/>
-      <w:r>
-        <w:t>'hello world'} /&gt;</w:t>
+        <w:t xml:space="preserve"> message={'hello world'} /&gt;</w:t>
       </w:r>
     </w:p>
     <w:p>
@@ -2144,15 +2077,7 @@
       </w:r>
       <w:proofErr w:type="spellEnd"/>
       <w:r>
-        <w:t xml:space="preserve"> </w:t>
-      </w:r>
-      <w:proofErr w:type="gramStart"/>
-      <w:r>
-        <w:t>object ,</w:t>
-      </w:r>
-      <w:proofErr w:type="gramEnd"/>
-      <w:r>
-        <w:t xml:space="preserve"> </w:t>
+        <w:t xml:space="preserve"> object , </w:t>
       </w:r>
       <w:proofErr w:type="spellStart"/>
       <w:r>
@@ -3187,17 +3112,12 @@
         <w:t xml:space="preserve"> </w:t>
       </w:r>
       <w:proofErr w:type="spellStart"/>
-      <w:proofErr w:type="gramStart"/>
       <w:r>
         <w:t>js</w:t>
       </w:r>
       <w:proofErr w:type="spellEnd"/>
       <w:r>
-        <w:t xml:space="preserve"> ,</w:t>
-      </w:r>
-      <w:proofErr w:type="gramEnd"/>
-      <w:r>
-        <w:t xml:space="preserve"> </w:t>
+        <w:t xml:space="preserve"> , </w:t>
       </w:r>
       <w:proofErr w:type="spellStart"/>
       <w:r>
@@ -3429,7 +3349,6 @@
         <w:ind w:left="723" w:firstLine="0"/>
       </w:pPr>
       <w:proofErr w:type="spellStart"/>
-      <w:proofErr w:type="gramStart"/>
       <w:r>
         <w:t>UseMemo</w:t>
       </w:r>
@@ -3437,7 +3356,6 @@
       <w:r>
         <w:t xml:space="preserve"> :</w:t>
       </w:r>
-      <w:proofErr w:type="gramEnd"/>
     </w:p>
     <w:p>
       <w:pPr>
@@ -3572,17 +3490,12 @@
         <w:t xml:space="preserve"> </w:t>
       </w:r>
       <w:proofErr w:type="spellStart"/>
-      <w:proofErr w:type="gramStart"/>
       <w:r>
         <w:t>số</w:t>
       </w:r>
       <w:proofErr w:type="spellEnd"/>
       <w:r>
-        <w:t xml:space="preserve"> :</w:t>
-      </w:r>
-      <w:proofErr w:type="gramEnd"/>
-      <w:r>
-        <w:t xml:space="preserve"> </w:t>
+        <w:t xml:space="preserve"> : </w:t>
       </w:r>
       <w:proofErr w:type="spellStart"/>
       <w:r>
@@ -3786,7 +3699,6 @@
         <w:t xml:space="preserve"> </w:t>
       </w:r>
       <w:proofErr w:type="spellStart"/>
-      <w:proofErr w:type="gramStart"/>
       <w:r>
         <w:t>tiên</w:t>
       </w:r>
@@ -3794,7 +3706,6 @@
       <w:r>
         <w:t xml:space="preserve"> :</w:t>
       </w:r>
-      <w:proofErr w:type="gramEnd"/>
       <w:r>
         <w:t xml:space="preserve"> </w:t>
       </w:r>
@@ -3961,7 +3872,6 @@
         <w:t xml:space="preserve"> </w:t>
       </w:r>
       <w:proofErr w:type="spellStart"/>
-      <w:proofErr w:type="gramStart"/>
       <w:r>
         <w:t>theo</w:t>
       </w:r>
@@ -3969,7 +3879,6 @@
       <w:r>
         <w:t xml:space="preserve"> ,</w:t>
       </w:r>
-      <w:proofErr w:type="gramEnd"/>
       <w:r>
         <w:t xml:space="preserve"> React </w:t>
       </w:r>
@@ -4440,7 +4349,6 @@
     </w:p>
     <w:p>
       <w:proofErr w:type="spellStart"/>
-      <w:proofErr w:type="gramStart"/>
       <w:r>
         <w:t>UseCallback</w:t>
       </w:r>
@@ -4448,7 +4356,6 @@
       <w:r>
         <w:t xml:space="preserve"> :</w:t>
       </w:r>
-      <w:proofErr w:type="gramEnd"/>
     </w:p>
     <w:p>
       <w:pPr>
@@ -4475,7 +4382,6 @@
         <w:t xml:space="preserve"> </w:t>
       </w:r>
       <w:proofErr w:type="spellStart"/>
-      <w:proofErr w:type="gramStart"/>
       <w:r>
         <w:t>để</w:t>
       </w:r>
@@ -4491,7 +4397,6 @@
         <w:t>lưu</w:t>
       </w:r>
       <w:proofErr w:type="spellEnd"/>
-      <w:proofErr w:type="gramEnd"/>
       <w:r>
         <w:t xml:space="preserve"> </w:t>
       </w:r>
@@ -4833,17 +4738,12 @@
         <w:t xml:space="preserve"> </w:t>
       </w:r>
       <w:proofErr w:type="spellStart"/>
-      <w:proofErr w:type="gramStart"/>
       <w:r>
         <w:t>thuộc</w:t>
       </w:r>
       <w:proofErr w:type="spellEnd"/>
       <w:r>
-        <w:t xml:space="preserve"> ,</w:t>
-      </w:r>
-      <w:proofErr w:type="gramEnd"/>
-      <w:r>
-        <w:t xml:space="preserve"> </w:t>
+        <w:t xml:space="preserve"> , </w:t>
       </w:r>
       <w:proofErr w:type="spellStart"/>
       <w:r>
@@ -5354,7 +5254,6 @@
         <w:t xml:space="preserve"> </w:t>
       </w:r>
       <w:proofErr w:type="spellStart"/>
-      <w:proofErr w:type="gramStart"/>
       <w:r>
         <w:t>tạp</w:t>
       </w:r>
@@ -5367,7 +5266,6 @@
         <w:t>useReducer</w:t>
       </w:r>
       <w:proofErr w:type="spellEnd"/>
-      <w:proofErr w:type="gramEnd"/>
       <w:r>
         <w:t xml:space="preserve"> </w:t>
       </w:r>
@@ -5952,6 +5850,242 @@
     <w:p>
       <w:r>
         <w:t>React-Router:</w:t>
+      </w:r>
+    </w:p>
+    <w:p>
+      <w:proofErr w:type="spellStart"/>
+      <w:r>
+        <w:t>Để</w:t>
+      </w:r>
+      <w:proofErr w:type="spellEnd"/>
+      <w:r>
+        <w:t xml:space="preserve"> </w:t>
+      </w:r>
+      <w:proofErr w:type="spellStart"/>
+      <w:r>
+        <w:t>có</w:t>
+      </w:r>
+      <w:proofErr w:type="spellEnd"/>
+      <w:r>
+        <w:t xml:space="preserve"> </w:t>
+      </w:r>
+      <w:proofErr w:type="spellStart"/>
+      <w:r>
+        <w:t>thể</w:t>
+      </w:r>
+      <w:proofErr w:type="spellEnd"/>
+      <w:r>
+        <w:t xml:space="preserve"> </w:t>
+      </w:r>
+      <w:proofErr w:type="spellStart"/>
+      <w:r>
+        <w:t>thanh</w:t>
+      </w:r>
+      <w:proofErr w:type="spellEnd"/>
+      <w:r>
+        <w:t xml:space="preserve"> </w:t>
+      </w:r>
+      <w:proofErr w:type="spellStart"/>
+      <w:r>
+        <w:t>toán</w:t>
+      </w:r>
+      <w:proofErr w:type="spellEnd"/>
+      <w:r>
+        <w:t xml:space="preserve"> </w:t>
+      </w:r>
+      <w:proofErr w:type="spellStart"/>
+      <w:r>
+        <w:t>các</w:t>
+      </w:r>
+      <w:proofErr w:type="spellEnd"/>
+      <w:r>
+        <w:t xml:space="preserve"> </w:t>
+      </w:r>
+      <w:proofErr w:type="spellStart"/>
+      <w:r>
+        <w:t>sản</w:t>
+      </w:r>
+      <w:proofErr w:type="spellEnd"/>
+      <w:r>
+        <w:t xml:space="preserve"> </w:t>
+      </w:r>
+      <w:proofErr w:type="spellStart"/>
+      <w:r>
+        <w:t>phẩm</w:t>
+      </w:r>
+      <w:proofErr w:type="spellEnd"/>
+      <w:r>
+        <w:t xml:space="preserve"> </w:t>
+      </w:r>
+      <w:proofErr w:type="spellStart"/>
+      <w:r>
+        <w:t>mình</w:t>
+      </w:r>
+      <w:proofErr w:type="spellEnd"/>
+      <w:r>
+        <w:t xml:space="preserve"> </w:t>
+      </w:r>
+      <w:proofErr w:type="spellStart"/>
+      <w:r>
+        <w:t>chọn</w:t>
+      </w:r>
+      <w:proofErr w:type="spellEnd"/>
+      <w:r>
+        <w:t xml:space="preserve"> , </w:t>
+      </w:r>
+      <w:proofErr w:type="spellStart"/>
+      <w:r>
+        <w:t>xóa</w:t>
+      </w:r>
+      <w:proofErr w:type="spellEnd"/>
+      <w:r>
+        <w:t xml:space="preserve"> </w:t>
+      </w:r>
+      <w:proofErr w:type="spellStart"/>
+      <w:r>
+        <w:t>các</w:t>
+      </w:r>
+      <w:proofErr w:type="spellEnd"/>
+      <w:r>
+        <w:t xml:space="preserve"> </w:t>
+      </w:r>
+      <w:proofErr w:type="spellStart"/>
+      <w:r>
+        <w:t>sản</w:t>
+      </w:r>
+      <w:proofErr w:type="spellEnd"/>
+      <w:r>
+        <w:t xml:space="preserve"> </w:t>
+      </w:r>
+      <w:proofErr w:type="spellStart"/>
+      <w:r>
+        <w:t>phẩm</w:t>
+      </w:r>
+      <w:proofErr w:type="spellEnd"/>
+      <w:r>
+        <w:t xml:space="preserve"> </w:t>
+      </w:r>
+      <w:proofErr w:type="spellStart"/>
+      <w:r>
+        <w:t>mình</w:t>
+      </w:r>
+      <w:proofErr w:type="spellEnd"/>
+      <w:r>
+        <w:t xml:space="preserve"> </w:t>
+      </w:r>
+      <w:proofErr w:type="spellStart"/>
+      <w:r>
+        <w:t>chọn</w:t>
+      </w:r>
+      <w:proofErr w:type="spellEnd"/>
+      <w:r>
+        <w:t xml:space="preserve"> </w:t>
+      </w:r>
+      <w:proofErr w:type="spellStart"/>
+      <w:r>
+        <w:t>thì</w:t>
+      </w:r>
+      <w:proofErr w:type="spellEnd"/>
+      <w:r>
+        <w:t xml:space="preserve"> </w:t>
+      </w:r>
+    </w:p>
+    <w:p>
+      <w:proofErr w:type="spellStart"/>
+      <w:r>
+        <w:t>trong</w:t>
+      </w:r>
+      <w:proofErr w:type="spellEnd"/>
+      <w:r>
+        <w:t xml:space="preserve"> store </w:t>
+      </w:r>
+      <w:proofErr w:type="spellStart"/>
+      <w:r>
+        <w:t>tạo</w:t>
+      </w:r>
+      <w:proofErr w:type="spellEnd"/>
+      <w:r>
+        <w:t xml:space="preserve"> them </w:t>
+      </w:r>
+      <w:proofErr w:type="spellStart"/>
+      <w:r>
+        <w:t>một</w:t>
+      </w:r>
+      <w:proofErr w:type="spellEnd"/>
+      <w:r>
+        <w:t xml:space="preserve"> </w:t>
+      </w:r>
+      <w:proofErr w:type="spellStart"/>
+      <w:r>
+        <w:t>mảng</w:t>
+      </w:r>
+      <w:proofErr w:type="spellEnd"/>
+      <w:r>
+        <w:t xml:space="preserve"> </w:t>
+      </w:r>
+      <w:proofErr w:type="spellStart"/>
+      <w:r>
+        <w:t>để</w:t>
+      </w:r>
+      <w:proofErr w:type="spellEnd"/>
+      <w:r>
+        <w:t xml:space="preserve"> </w:t>
+      </w:r>
+      <w:proofErr w:type="spellStart"/>
+      <w:r>
+        <w:t>quản</w:t>
+      </w:r>
+      <w:proofErr w:type="spellEnd"/>
+      <w:r>
+        <w:t xml:space="preserve"> </w:t>
+      </w:r>
+      <w:proofErr w:type="spellStart"/>
+      <w:r>
+        <w:t>lý</w:t>
+      </w:r>
+      <w:proofErr w:type="spellEnd"/>
+      <w:r>
+        <w:t xml:space="preserve"> </w:t>
+      </w:r>
+      <w:proofErr w:type="spellStart"/>
+      <w:r>
+        <w:t>các</w:t>
+      </w:r>
+      <w:proofErr w:type="spellEnd"/>
+      <w:r>
+        <w:t xml:space="preserve"> </w:t>
+      </w:r>
+      <w:proofErr w:type="spellStart"/>
+      <w:r>
+        <w:t>sản</w:t>
+      </w:r>
+      <w:proofErr w:type="spellEnd"/>
+      <w:r>
+        <w:t xml:space="preserve"> </w:t>
+      </w:r>
+      <w:proofErr w:type="spellStart"/>
+      <w:r>
+        <w:t>phẩm</w:t>
+      </w:r>
+      <w:proofErr w:type="spellEnd"/>
+      <w:r>
+        <w:t xml:space="preserve"> </w:t>
+      </w:r>
+      <w:proofErr w:type="spellStart"/>
+      <w:r>
+        <w:t>được</w:t>
+      </w:r>
+      <w:proofErr w:type="spellEnd"/>
+      <w:r>
+        <w:t xml:space="preserve"> </w:t>
+      </w:r>
+      <w:proofErr w:type="spellStart"/>
+      <w:r>
+        <w:t>chọn</w:t>
+      </w:r>
+      <w:proofErr w:type="spellEnd"/>
+      <w:r>
+        <w:t xml:space="preserve"> </w:t>
       </w:r>
     </w:p>
     <w:p/>

</xml_diff>

<commit_message>
feat : Xong chức năng sản phẩm yêu thích , thêm bộ đếm số lượng sản phẩm trong giỏ hàng
</commit_message>
<xml_diff>
--- a/5-11.docx
+++ b/5-11.docx
@@ -22,6 +22,7 @@
         </w:rPr>
         <w:t xml:space="preserve"> </w:t>
       </w:r>
+      <w:proofErr w:type="gramStart"/>
       <w:r>
         <w:rPr>
           <w:b/>
@@ -29,6 +30,7 @@
         </w:rPr>
         <w:t>JSX :</w:t>
       </w:r>
+      <w:proofErr w:type="gramEnd"/>
     </w:p>
     <w:p>
       <w:r>
@@ -131,12 +133,17 @@
         <w:t xml:space="preserve"> </w:t>
       </w:r>
       <w:proofErr w:type="spellStart"/>
+      <w:proofErr w:type="gramStart"/>
       <w:r>
         <w:t>diện</w:t>
       </w:r>
       <w:proofErr w:type="spellEnd"/>
       <w:r>
-        <w:t xml:space="preserve"> . </w:t>
+        <w:t xml:space="preserve"> .</w:t>
+      </w:r>
+      <w:proofErr w:type="gramEnd"/>
+      <w:r>
+        <w:t xml:space="preserve"> </w:t>
       </w:r>
     </w:p>
     <w:p>
@@ -149,15 +156,31 @@
         <w:t xml:space="preserve">    &lt;h1&gt;Hello</w:t>
       </w:r>
       <w:r>
-        <w:t xml:space="preserve"> {name}</w:t>
-      </w:r>
-      <w:r>
-        <w:t>!&lt;/h1&gt;</w:t>
+        <w:t xml:space="preserve"> {name</w:t>
+      </w:r>
+      <w:proofErr w:type="gramStart"/>
+      <w:r>
+        <w:t>}</w:t>
+      </w:r>
+      <w:r>
+        <w:t>!&lt;</w:t>
+      </w:r>
+      <w:proofErr w:type="gramEnd"/>
+      <w:r>
+        <w:t>/h1&gt;</w:t>
       </w:r>
     </w:p>
     <w:p>
       <w:r>
-        <w:t xml:space="preserve">    &lt;h2&gt;Good to see you here.&lt;/h2&gt;</w:t>
+        <w:t xml:space="preserve">    &lt;h2&gt;Good to see you </w:t>
+      </w:r>
+      <w:proofErr w:type="gramStart"/>
+      <w:r>
+        <w:t>here.&lt;</w:t>
+      </w:r>
+      <w:proofErr w:type="gramEnd"/>
+      <w:r>
+        <w:t>/h2&gt;</w:t>
       </w:r>
     </w:p>
     <w:p>
@@ -565,7 +588,15 @@
       </w:r>
       <w:proofErr w:type="spellEnd"/>
       <w:r>
-        <w:t xml:space="preserve"> html , </w:t>
+        <w:t xml:space="preserve"> </w:t>
+      </w:r>
+      <w:proofErr w:type="gramStart"/>
+      <w:r>
+        <w:t>html ,</w:t>
+      </w:r>
+      <w:proofErr w:type="gramEnd"/>
+      <w:r>
+        <w:t xml:space="preserve"> </w:t>
       </w:r>
       <w:proofErr w:type="spellStart"/>
       <w:r>
@@ -1172,12 +1203,17 @@
         <w:t xml:space="preserve"> </w:t>
       </w:r>
       <w:proofErr w:type="spellStart"/>
+      <w:proofErr w:type="gramStart"/>
       <w:r>
         <w:t>vào</w:t>
       </w:r>
       <w:proofErr w:type="spellEnd"/>
       <w:r>
-        <w:t xml:space="preserve"> : </w:t>
+        <w:t xml:space="preserve"> :</w:t>
+      </w:r>
+      <w:proofErr w:type="gramEnd"/>
+      <w:r>
+        <w:t xml:space="preserve"> </w:t>
       </w:r>
       <w:proofErr w:type="spellStart"/>
       <w:r>
@@ -1571,13 +1607,18 @@
       </w:r>
       <w:proofErr w:type="spellEnd"/>
       <w:r>
-        <w:t>, Comment)</w:t>
+        <w:t xml:space="preserve">, </w:t>
+      </w:r>
+      <w:proofErr w:type="gramStart"/>
+      <w:r>
+        <w:t>Comment)</w:t>
       </w:r>
       <w:proofErr w:type="spellStart"/>
       <w:r>
         <w:t>thì</w:t>
       </w:r>
       <w:proofErr w:type="spellEnd"/>
+      <w:proofErr w:type="gramEnd"/>
       <w:r>
         <w:t xml:space="preserve"> </w:t>
       </w:r>
@@ -1641,7 +1682,15 @@
       </w:r>
       <w:proofErr w:type="spellEnd"/>
       <w:r>
-        <w:t xml:space="preserve"> component : </w:t>
+        <w:t xml:space="preserve"> </w:t>
+      </w:r>
+      <w:proofErr w:type="gramStart"/>
+      <w:r>
+        <w:t>component :</w:t>
+      </w:r>
+      <w:proofErr w:type="gramEnd"/>
+      <w:r>
+        <w:t xml:space="preserve"> </w:t>
       </w:r>
       <w:proofErr w:type="spellStart"/>
       <w:r>
@@ -1952,7 +2001,15 @@
       </w:r>
       <w:proofErr w:type="spellEnd"/>
       <w:r>
-        <w:t xml:space="preserve"> foo={1 + 2 + 3 + 4} /&gt;</w:t>
+        <w:t xml:space="preserve"> foo</w:t>
+      </w:r>
+      <w:proofErr w:type="gramStart"/>
+      <w:r>
+        <w:t>={</w:t>
+      </w:r>
+      <w:proofErr w:type="gramEnd"/>
+      <w:r>
+        <w:t>1 + 2 + 3 + 4} /&gt;</w:t>
       </w:r>
     </w:p>
     <w:p>
@@ -2005,6 +2062,7 @@
         <w:t xml:space="preserve"> </w:t>
       </w:r>
       <w:proofErr w:type="spellStart"/>
+      <w:proofErr w:type="gramStart"/>
       <w:r>
         <w:t>tự</w:t>
       </w:r>
@@ -2012,6 +2070,7 @@
       <w:r>
         <w:t xml:space="preserve"> :</w:t>
       </w:r>
+      <w:proofErr w:type="gramEnd"/>
     </w:p>
     <w:p>
       <w:pPr>
@@ -2044,7 +2103,15 @@
       </w:r>
       <w:proofErr w:type="spellEnd"/>
       <w:r>
-        <w:t xml:space="preserve"> message={'hello world'} /&gt;</w:t>
+        <w:t xml:space="preserve"> message</w:t>
+      </w:r>
+      <w:proofErr w:type="gramStart"/>
+      <w:r>
+        <w:t>={</w:t>
+      </w:r>
+      <w:proofErr w:type="gramEnd"/>
+      <w:r>
+        <w:t>'hello world'} /&gt;</w:t>
       </w:r>
     </w:p>
     <w:p>
@@ -2077,7 +2144,15 @@
       </w:r>
       <w:proofErr w:type="spellEnd"/>
       <w:r>
-        <w:t xml:space="preserve"> object , </w:t>
+        <w:t xml:space="preserve"> </w:t>
+      </w:r>
+      <w:proofErr w:type="gramStart"/>
+      <w:r>
+        <w:t>object ,</w:t>
+      </w:r>
+      <w:proofErr w:type="gramEnd"/>
+      <w:r>
+        <w:t xml:space="preserve"> </w:t>
       </w:r>
       <w:proofErr w:type="spellStart"/>
       <w:r>
@@ -3112,12 +3187,17 @@
         <w:t xml:space="preserve"> </w:t>
       </w:r>
       <w:proofErr w:type="spellStart"/>
+      <w:proofErr w:type="gramStart"/>
       <w:r>
         <w:t>js</w:t>
       </w:r>
       <w:proofErr w:type="spellEnd"/>
       <w:r>
-        <w:t xml:space="preserve"> , </w:t>
+        <w:t xml:space="preserve"> ,</w:t>
+      </w:r>
+      <w:proofErr w:type="gramEnd"/>
+      <w:r>
+        <w:t xml:space="preserve"> </w:t>
       </w:r>
       <w:proofErr w:type="spellStart"/>
       <w:r>
@@ -3349,6 +3429,7 @@
         <w:ind w:left="723" w:firstLine="0"/>
       </w:pPr>
       <w:proofErr w:type="spellStart"/>
+      <w:proofErr w:type="gramStart"/>
       <w:r>
         <w:t>UseMemo</w:t>
       </w:r>
@@ -3356,6 +3437,7 @@
       <w:r>
         <w:t xml:space="preserve"> :</w:t>
       </w:r>
+      <w:proofErr w:type="gramEnd"/>
     </w:p>
     <w:p>
       <w:pPr>
@@ -3490,12 +3572,17 @@
         <w:t xml:space="preserve"> </w:t>
       </w:r>
       <w:proofErr w:type="spellStart"/>
+      <w:proofErr w:type="gramStart"/>
       <w:r>
         <w:t>số</w:t>
       </w:r>
       <w:proofErr w:type="spellEnd"/>
       <w:r>
-        <w:t xml:space="preserve"> : </w:t>
+        <w:t xml:space="preserve"> :</w:t>
+      </w:r>
+      <w:proofErr w:type="gramEnd"/>
+      <w:r>
+        <w:t xml:space="preserve"> </w:t>
       </w:r>
       <w:proofErr w:type="spellStart"/>
       <w:r>
@@ -3699,6 +3786,7 @@
         <w:t xml:space="preserve"> </w:t>
       </w:r>
       <w:proofErr w:type="spellStart"/>
+      <w:proofErr w:type="gramStart"/>
       <w:r>
         <w:t>tiên</w:t>
       </w:r>
@@ -3706,6 +3794,7 @@
       <w:r>
         <w:t xml:space="preserve"> :</w:t>
       </w:r>
+      <w:proofErr w:type="gramEnd"/>
       <w:r>
         <w:t xml:space="preserve"> </w:t>
       </w:r>
@@ -3872,6 +3961,7 @@
         <w:t xml:space="preserve"> </w:t>
       </w:r>
       <w:proofErr w:type="spellStart"/>
+      <w:proofErr w:type="gramStart"/>
       <w:r>
         <w:t>theo</w:t>
       </w:r>
@@ -3879,6 +3969,7 @@
       <w:r>
         <w:t xml:space="preserve"> ,</w:t>
       </w:r>
+      <w:proofErr w:type="gramEnd"/>
       <w:r>
         <w:t xml:space="preserve"> React </w:t>
       </w:r>
@@ -4349,6 +4440,7 @@
     </w:p>
     <w:p>
       <w:proofErr w:type="spellStart"/>
+      <w:proofErr w:type="gramStart"/>
       <w:r>
         <w:t>UseCallback</w:t>
       </w:r>
@@ -4356,6 +4448,7 @@
       <w:r>
         <w:t xml:space="preserve"> :</w:t>
       </w:r>
+      <w:proofErr w:type="gramEnd"/>
     </w:p>
     <w:p>
       <w:pPr>
@@ -4382,6 +4475,7 @@
         <w:t xml:space="preserve"> </w:t>
       </w:r>
       <w:proofErr w:type="spellStart"/>
+      <w:proofErr w:type="gramStart"/>
       <w:r>
         <w:t>để</w:t>
       </w:r>
@@ -4397,6 +4491,7 @@
         <w:t>lưu</w:t>
       </w:r>
       <w:proofErr w:type="spellEnd"/>
+      <w:proofErr w:type="gramEnd"/>
       <w:r>
         <w:t xml:space="preserve"> </w:t>
       </w:r>
@@ -4738,12 +4833,17 @@
         <w:t xml:space="preserve"> </w:t>
       </w:r>
       <w:proofErr w:type="spellStart"/>
+      <w:proofErr w:type="gramStart"/>
       <w:r>
         <w:t>thuộc</w:t>
       </w:r>
       <w:proofErr w:type="spellEnd"/>
       <w:r>
-        <w:t xml:space="preserve"> , </w:t>
+        <w:t xml:space="preserve"> ,</w:t>
+      </w:r>
+      <w:proofErr w:type="gramEnd"/>
+      <w:r>
+        <w:t xml:space="preserve"> </w:t>
       </w:r>
       <w:proofErr w:type="spellStart"/>
       <w:r>
@@ -5254,6 +5354,7 @@
         <w:t xml:space="preserve"> </w:t>
       </w:r>
       <w:proofErr w:type="spellStart"/>
+      <w:proofErr w:type="gramStart"/>
       <w:r>
         <w:t>tạp</w:t>
       </w:r>
@@ -5266,6 +5367,7 @@
         <w:t>useReducer</w:t>
       </w:r>
       <w:proofErr w:type="spellEnd"/>
+      <w:proofErr w:type="gramEnd"/>
       <w:r>
         <w:t xml:space="preserve"> </w:t>
       </w:r>
@@ -5853,242 +5955,90 @@
       </w:r>
     </w:p>
     <w:p>
-      <w:proofErr w:type="spellStart"/>
-      <w:r>
-        <w:t>Để</w:t>
-      </w:r>
-      <w:proofErr w:type="spellEnd"/>
-      <w:r>
-        <w:t xml:space="preserve"> </w:t>
-      </w:r>
-      <w:proofErr w:type="spellStart"/>
-      <w:r>
-        <w:t>có</w:t>
-      </w:r>
-      <w:proofErr w:type="spellEnd"/>
-      <w:r>
-        <w:t xml:space="preserve"> </w:t>
-      </w:r>
-      <w:proofErr w:type="spellStart"/>
-      <w:r>
-        <w:t>thể</w:t>
-      </w:r>
-      <w:proofErr w:type="spellEnd"/>
-      <w:r>
-        <w:t xml:space="preserve"> </w:t>
-      </w:r>
-      <w:proofErr w:type="spellStart"/>
-      <w:r>
-        <w:t>thanh</w:t>
-      </w:r>
-      <w:proofErr w:type="spellEnd"/>
-      <w:r>
-        <w:t xml:space="preserve"> </w:t>
-      </w:r>
-      <w:proofErr w:type="spellStart"/>
-      <w:r>
-        <w:t>toán</w:t>
-      </w:r>
-      <w:proofErr w:type="spellEnd"/>
-      <w:r>
-        <w:t xml:space="preserve"> </w:t>
-      </w:r>
-      <w:proofErr w:type="spellStart"/>
-      <w:r>
-        <w:t>các</w:t>
-      </w:r>
-      <w:proofErr w:type="spellEnd"/>
-      <w:r>
-        <w:t xml:space="preserve"> </w:t>
-      </w:r>
-      <w:proofErr w:type="spellStart"/>
-      <w:r>
-        <w:t>sản</w:t>
-      </w:r>
-      <w:proofErr w:type="spellEnd"/>
-      <w:r>
-        <w:t xml:space="preserve"> </w:t>
-      </w:r>
-      <w:proofErr w:type="spellStart"/>
-      <w:r>
-        <w:t>phẩm</w:t>
-      </w:r>
-      <w:proofErr w:type="spellEnd"/>
-      <w:r>
-        <w:t xml:space="preserve"> </w:t>
-      </w:r>
-      <w:proofErr w:type="spellStart"/>
-      <w:r>
-        <w:t>mình</w:t>
-      </w:r>
-      <w:proofErr w:type="spellEnd"/>
-      <w:r>
-        <w:t xml:space="preserve"> </w:t>
-      </w:r>
-      <w:proofErr w:type="spellStart"/>
-      <w:r>
-        <w:t>chọn</w:t>
-      </w:r>
-      <w:proofErr w:type="spellEnd"/>
-      <w:r>
-        <w:t xml:space="preserve"> , </w:t>
-      </w:r>
-      <w:proofErr w:type="spellStart"/>
-      <w:r>
-        <w:t>xóa</w:t>
-      </w:r>
-      <w:proofErr w:type="spellEnd"/>
-      <w:r>
-        <w:t xml:space="preserve"> </w:t>
-      </w:r>
-      <w:proofErr w:type="spellStart"/>
-      <w:r>
-        <w:t>các</w:t>
-      </w:r>
-      <w:proofErr w:type="spellEnd"/>
-      <w:r>
-        <w:t xml:space="preserve"> </w:t>
-      </w:r>
-      <w:proofErr w:type="spellStart"/>
-      <w:r>
-        <w:t>sản</w:t>
-      </w:r>
-      <w:proofErr w:type="spellEnd"/>
-      <w:r>
-        <w:t xml:space="preserve"> </w:t>
-      </w:r>
-      <w:proofErr w:type="spellStart"/>
-      <w:r>
-        <w:t>phẩm</w:t>
-      </w:r>
-      <w:proofErr w:type="spellEnd"/>
-      <w:r>
-        <w:t xml:space="preserve"> </w:t>
-      </w:r>
-      <w:proofErr w:type="spellStart"/>
-      <w:r>
-        <w:t>mình</w:t>
-      </w:r>
-      <w:proofErr w:type="spellEnd"/>
-      <w:r>
-        <w:t xml:space="preserve"> </w:t>
-      </w:r>
-      <w:proofErr w:type="spellStart"/>
-      <w:r>
-        <w:t>chọn</w:t>
-      </w:r>
-      <w:proofErr w:type="spellEnd"/>
-      <w:r>
-        <w:t xml:space="preserve"> </w:t>
-      </w:r>
-      <w:proofErr w:type="spellStart"/>
-      <w:r>
-        <w:t>thì</w:t>
-      </w:r>
-      <w:proofErr w:type="spellEnd"/>
-      <w:r>
-        <w:t xml:space="preserve"> </w:t>
-      </w:r>
+      <w:pPr>
+        <w:pStyle w:val="ListParagraph"/>
+        <w:numPr>
+          <w:ilvl w:val="0"/>
+          <w:numId w:val="1"/>
+        </w:numPr>
+      </w:pPr>
+      <w:proofErr w:type="spellStart"/>
+      <w:r>
+        <w:t>Cần</w:t>
+      </w:r>
+      <w:proofErr w:type="spellEnd"/>
+      <w:r>
+        <w:t xml:space="preserve"> </w:t>
+      </w:r>
+      <w:proofErr w:type="spellStart"/>
+      <w:r>
+        <w:t>làm</w:t>
+      </w:r>
+      <w:proofErr w:type="spellEnd"/>
+      <w:r>
+        <w:t xml:space="preserve"> </w:t>
+      </w:r>
+      <w:proofErr w:type="spellStart"/>
+      <w:proofErr w:type="gramStart"/>
+      <w:r>
+        <w:t>lại</w:t>
+      </w:r>
+      <w:proofErr w:type="spellEnd"/>
+      <w:r>
+        <w:t xml:space="preserve"> :</w:t>
+      </w:r>
+      <w:proofErr w:type="gramEnd"/>
     </w:p>
     <w:p>
-      <w:proofErr w:type="spellStart"/>
-      <w:r>
-        <w:t>trong</w:t>
-      </w:r>
-      <w:proofErr w:type="spellEnd"/>
-      <w:r>
-        <w:t xml:space="preserve"> store </w:t>
-      </w:r>
-      <w:proofErr w:type="spellStart"/>
-      <w:r>
-        <w:t>tạo</w:t>
-      </w:r>
-      <w:proofErr w:type="spellEnd"/>
-      <w:r>
-        <w:t xml:space="preserve"> them </w:t>
-      </w:r>
-      <w:proofErr w:type="spellStart"/>
-      <w:r>
-        <w:t>một</w:t>
-      </w:r>
-      <w:proofErr w:type="spellEnd"/>
-      <w:r>
-        <w:t xml:space="preserve"> </w:t>
-      </w:r>
-      <w:proofErr w:type="spellStart"/>
-      <w:r>
-        <w:t>mảng</w:t>
-      </w:r>
-      <w:proofErr w:type="spellEnd"/>
-      <w:r>
-        <w:t xml:space="preserve"> </w:t>
-      </w:r>
-      <w:proofErr w:type="spellStart"/>
-      <w:r>
-        <w:t>để</w:t>
-      </w:r>
-      <w:proofErr w:type="spellEnd"/>
-      <w:r>
-        <w:t xml:space="preserve"> </w:t>
-      </w:r>
-      <w:proofErr w:type="spellStart"/>
-      <w:r>
-        <w:t>quản</w:t>
-      </w:r>
-      <w:proofErr w:type="spellEnd"/>
-      <w:r>
-        <w:t xml:space="preserve"> </w:t>
-      </w:r>
-      <w:proofErr w:type="spellStart"/>
-      <w:r>
-        <w:t>lý</w:t>
-      </w:r>
-      <w:proofErr w:type="spellEnd"/>
-      <w:r>
-        <w:t xml:space="preserve"> </w:t>
-      </w:r>
-      <w:proofErr w:type="spellStart"/>
-      <w:r>
-        <w:t>các</w:t>
-      </w:r>
-      <w:proofErr w:type="spellEnd"/>
-      <w:r>
-        <w:t xml:space="preserve"> </w:t>
-      </w:r>
-      <w:proofErr w:type="spellStart"/>
-      <w:r>
-        <w:t>sản</w:t>
-      </w:r>
-      <w:proofErr w:type="spellEnd"/>
-      <w:r>
-        <w:t xml:space="preserve"> </w:t>
-      </w:r>
-      <w:proofErr w:type="spellStart"/>
-      <w:r>
-        <w:t>phẩm</w:t>
-      </w:r>
-      <w:proofErr w:type="spellEnd"/>
-      <w:r>
-        <w:t xml:space="preserve"> </w:t>
-      </w:r>
-      <w:proofErr w:type="spellStart"/>
-      <w:r>
-        <w:t>được</w:t>
-      </w:r>
-      <w:proofErr w:type="spellEnd"/>
-      <w:r>
-        <w:t xml:space="preserve"> </w:t>
-      </w:r>
-      <w:proofErr w:type="spellStart"/>
-      <w:r>
-        <w:t>chọn</w:t>
-      </w:r>
-      <w:proofErr w:type="spellEnd"/>
+      <w:pPr>
+        <w:pStyle w:val="ListParagraph"/>
+        <w:numPr>
+          <w:ilvl w:val="0"/>
+          <w:numId w:val="1"/>
+        </w:numPr>
+      </w:pPr>
+      <w:proofErr w:type="spellStart"/>
+      <w:r>
+        <w:t>Viết</w:t>
+      </w:r>
+      <w:proofErr w:type="spellEnd"/>
+      <w:r>
+        <w:t xml:space="preserve"> logic redux ở action </w:t>
+      </w:r>
+      <w:proofErr w:type="spellStart"/>
+      <w:r>
+        <w:t>thay</w:t>
+      </w:r>
+      <w:proofErr w:type="spellEnd"/>
+      <w:r>
+        <w:t xml:space="preserve"> </w:t>
+      </w:r>
+      <w:proofErr w:type="spellStart"/>
+      <w:r>
+        <w:t>vì</w:t>
+      </w:r>
+      <w:proofErr w:type="spellEnd"/>
+      <w:r>
+        <w:t xml:space="preserve"> </w:t>
+      </w:r>
+      <w:proofErr w:type="gramStart"/>
+      <w:r>
+        <w:t>reducer .</w:t>
+      </w:r>
+      <w:proofErr w:type="gramEnd"/>
       <w:r>
         <w:t xml:space="preserve"> </w:t>
       </w:r>
     </w:p>
-    <w:p/>
+    <w:p>
+      <w:pPr>
+        <w:pStyle w:val="ListParagraph"/>
+        <w:numPr>
+          <w:ilvl w:val="0"/>
+          <w:numId w:val="1"/>
+        </w:numPr>
+      </w:pPr>
+    </w:p>
     <w:sectPr>
       <w:pgSz w:w="12240" w:h="15840"/>
       <w:pgMar w:top="1134" w:right="851" w:bottom="1134" w:left="1701" w:header="720" w:footer="720" w:gutter="0"/>

</xml_diff>